<commit_message>
middle of fixing 43
</commit_message>
<xml_diff>
--- a/‏‏‏‏הוכחת 43.docx
+++ b/‏‏‏‏הוכחת 43.docx
@@ -133,7 +133,7 @@
     <w:p>
       <w:pPr>
         <w:rPr>
-          <w:rFonts w:eastAsiaTheme="minorEastAsia"/>
+          <w:rFonts w:eastAsiaTheme="minorEastAsia" w:hint="cs"/>
           <w:rtl/>
         </w:rPr>
       </w:pPr>
@@ -146,6 +146,211 @@
       </w:r>
       <w:bookmarkStart w:id="0" w:name="_GoBack"/>
       <w:bookmarkEnd w:id="0"/>
+    </w:p>
+    <w:p>
+      <w:pPr>
+        <w:rPr>
+          <w:rFonts w:eastAsiaTheme="minorEastAsia" w:hint="cs"/>
+          <w:rtl/>
+        </w:rPr>
+      </w:pPr>
+      <m:oMathPara>
+        <m:oMath>
+          <m:r>
+            <w:rPr>
+              <w:rFonts w:ascii="Cambria Math" w:eastAsiaTheme="minorEastAsia" w:hAnsi="Cambria Math"/>
+            </w:rPr>
+            <m:t>M</m:t>
+          </m:r>
+          <m:d>
+            <m:dPr>
+              <m:ctrlPr>
+                <w:rPr>
+                  <w:rFonts w:ascii="Cambria Math" w:eastAsiaTheme="minorEastAsia" w:hAnsi="Cambria Math"/>
+                  <w:i/>
+                </w:rPr>
+              </m:ctrlPr>
+            </m:dPr>
+            <m:e>
+              <m:r>
+                <w:rPr>
+                  <w:rFonts w:ascii="Cambria Math" w:eastAsiaTheme="minorEastAsia" w:hAnsi="Cambria Math"/>
+                </w:rPr>
+                <m:t>A</m:t>
+              </m:r>
+            </m:e>
+          </m:d>
+          <m:r>
+            <w:rPr>
+              <w:rFonts w:ascii="Cambria Math" w:eastAsiaTheme="minorEastAsia" w:hAnsi="Cambria Math"/>
+            </w:rPr>
+            <m:t>=</m:t>
+          </m:r>
+          <m:d>
+            <m:dPr>
+              <m:begChr m:val="{"/>
+              <m:endChr m:val="}"/>
+              <m:ctrlPr>
+                <w:rPr>
+                  <w:rFonts w:ascii="Cambria Math" w:hAnsi="Cambria Math" w:cs="Cambria Math"/>
+                </w:rPr>
+              </m:ctrlPr>
+            </m:dPr>
+            <m:e>
+              <m:r>
+                <w:rPr>
+                  <w:rFonts w:ascii="Cambria Math" w:hAnsi="Cambria Math" w:cs="Cambria Math"/>
+                </w:rPr>
+                <m:t>k∈</m:t>
+              </m:r>
+              <m:r>
+                <m:rPr>
+                  <m:scr m:val="double-struck"/>
+                  <m:sty m:val="p"/>
+                </m:rPr>
+                <w:rPr>
+                  <w:rFonts w:ascii="Cambria Math" w:hAnsi="Cambria Math" w:cs="Cambria Math"/>
+                </w:rPr>
+                <m:t>N :</m:t>
+              </m:r>
+              <m:r>
+                <w:rPr>
+                  <w:rFonts w:ascii="Cambria Math" w:hAnsi="Cambria Math" w:cs="Cambria Math"/>
+                </w:rPr>
+                <m:t>A-k∈</m:t>
+              </m:r>
+              <m:r>
+                <m:rPr>
+                  <m:scr m:val="fraktur"/>
+                </m:rPr>
+                <w:rPr>
+                  <w:rFonts w:ascii="Cambria Math" w:hAnsi="Cambria Math" w:cs="Cambria Math" w:hint="cs"/>
+                  <w:rtl/>
+                </w:rPr>
+                <m:t>U</m:t>
+              </m:r>
+            </m:e>
+          </m:d>
+        </m:oMath>
+      </m:oMathPara>
+    </w:p>
+    <w:p>
+      <w:pPr>
+        <w:rPr>
+          <w:rFonts w:eastAsiaTheme="minorEastAsia"/>
+          <w:i/>
+          <w:rtl/>
+        </w:rPr>
+      </w:pPr>
+      <m:oMathPara>
+        <m:oMath>
+          <m:r>
+            <m:rPr>
+              <m:scr m:val="fraktur"/>
+            </m:rPr>
+            <w:rPr>
+              <w:rFonts w:ascii="Cambria Math" w:hAnsi="Cambria Math" w:cs="Cambria Math" w:hint="cs"/>
+              <w:rtl/>
+            </w:rPr>
+            <m:t>U</m:t>
+          </m:r>
+          <m:r>
+            <m:rPr>
+              <m:scr m:val="fraktur"/>
+              <m:sty m:val="p"/>
+            </m:rPr>
+            <w:rPr>
+              <w:rFonts w:ascii="Cambria Math" w:hAnsi="Cambria Math"/>
+            </w:rPr>
+            <m:t>⊕A</m:t>
+          </m:r>
+          <m:r>
+            <w:rPr>
+              <w:rFonts w:ascii="Cambria Math" w:hAnsi="Cambria Math"/>
+            </w:rPr>
+            <m:t>=</m:t>
+          </m:r>
+          <m:d>
+            <m:dPr>
+              <m:begChr m:val="{"/>
+              <m:endChr m:val="}"/>
+              <m:ctrlPr>
+                <w:rPr>
+                  <w:rFonts w:ascii="Cambria Math" w:hAnsi="Cambria Math"/>
+                  <w:i/>
+                </w:rPr>
+              </m:ctrlPr>
+            </m:dPr>
+            <m:e>
+              <m:r>
+                <w:rPr>
+                  <w:rFonts w:ascii="Cambria Math" w:hAnsi="Cambria Math"/>
+                </w:rPr>
+                <m:t>A⊆</m:t>
+              </m:r>
+              <m:r>
+                <m:rPr>
+                  <m:scr m:val="double-struck"/>
+                  <m:sty m:val="p"/>
+                </m:rPr>
+                <w:rPr>
+                  <w:rFonts w:ascii="Cambria Math" w:hAnsi="Cambria Math" w:cs="Cambria Math"/>
+                </w:rPr>
+                <m:t xml:space="preserve">N </m:t>
+              </m:r>
+              <m:r>
+                <m:rPr>
+                  <m:sty m:val="bi"/>
+                </m:rPr>
+                <w:rPr>
+                  <w:rFonts w:ascii="Cambria Math" w:hAnsi="Cambria Math" w:cs="Cambria Math"/>
+                </w:rPr>
+                <m:t>:</m:t>
+              </m:r>
+              <m:r>
+                <w:rPr>
+                  <w:rFonts w:ascii="Cambria Math" w:eastAsiaTheme="minorEastAsia" w:hAnsi="Cambria Math"/>
+                </w:rPr>
+                <m:t>M</m:t>
+              </m:r>
+              <m:d>
+                <m:dPr>
+                  <m:ctrlPr>
+                    <w:rPr>
+                      <w:rFonts w:ascii="Cambria Math" w:eastAsiaTheme="minorEastAsia" w:hAnsi="Cambria Math"/>
+                      <w:i/>
+                    </w:rPr>
+                  </m:ctrlPr>
+                </m:dPr>
+                <m:e>
+                  <m:r>
+                    <w:rPr>
+                      <w:rFonts w:ascii="Cambria Math" w:eastAsiaTheme="minorEastAsia" w:hAnsi="Cambria Math"/>
+                    </w:rPr>
+                    <m:t>A</m:t>
+                  </m:r>
+                </m:e>
+              </m:d>
+              <m:r>
+                <w:rPr>
+                  <w:rFonts w:ascii="Cambria Math" w:hAnsi="Cambria Math" w:cs="Cambria Math"/>
+                </w:rPr>
+                <m:t>∈</m:t>
+              </m:r>
+              <m:r>
+                <m:rPr>
+                  <m:scr m:val="fraktur"/>
+                  <m:sty m:val="p"/>
+                </m:rPr>
+                <w:rPr>
+                  <w:rFonts w:ascii="Cambria Math" w:hAnsi="Cambria Math"/>
+                </w:rPr>
+                <m:t>A</m:t>
+              </m:r>
+            </m:e>
+          </m:d>
+        </m:oMath>
+      </m:oMathPara>
     </w:p>
     <w:p>
       <w:pPr>
@@ -156,23 +361,16 @@
         </w:numPr>
         <w:rPr>
           <w:rFonts w:eastAsiaTheme="minorEastAsia" w:hint="cs"/>
-          <w:rtl/>
-        </w:rPr>
-      </w:pPr>
-      <w:r>
-        <w:rPr>
-          <w:rFonts w:eastAsiaTheme="minorEastAsia" w:hint="cs"/>
-          <w:rtl/>
-        </w:rPr>
-        <w:t xml:space="preserve">עבור כל </w:t>
-      </w:r>
-      <m:oMath>
-        <m:r>
-          <w:rPr>
-            <w:rFonts w:ascii="Cambria Math" w:eastAsiaTheme="minorEastAsia" w:hAnsi="Cambria Math"/>
-          </w:rPr>
-          <m:t>k∈</m:t>
-        </m:r>
+        </w:rPr>
+      </w:pPr>
+      <w:r>
+        <w:rPr>
+          <w:rFonts w:eastAsiaTheme="minorEastAsia" w:hint="cs"/>
+          <w:rtl/>
+        </w:rPr>
+        <w:t xml:space="preserve">נוכיח כי </w:t>
+      </w:r>
+      <m:oMath>
         <m:r>
           <m:rPr>
             <m:scr m:val="double-struck"/>
@@ -183,7 +381,118 @@
           </w:rPr>
           <m:t>N</m:t>
         </m:r>
-      </m:oMath>
+        <m:r>
+          <m:rPr>
+            <m:sty m:val="p"/>
+          </m:rPr>
+          <w:rPr>
+            <w:rFonts w:ascii="Cambria Math" w:eastAsiaTheme="minorEastAsia" w:hAnsi="Cambria Math"/>
+          </w:rPr>
+          <m:t>∈</m:t>
+        </m:r>
+        <m:r>
+          <m:rPr>
+            <m:scr m:val="fraktur"/>
+          </m:rPr>
+          <w:rPr>
+            <w:rFonts w:ascii="Cambria Math" w:hAnsi="Cambria Math" w:cs="Cambria Math"/>
+          </w:rPr>
+          <m:t>U</m:t>
+        </m:r>
+        <m:r>
+          <m:rPr>
+            <m:scr m:val="fraktur"/>
+            <m:sty m:val="p"/>
+          </m:rPr>
+          <w:rPr>
+            <w:rFonts w:ascii="Cambria Math" w:hAnsi="Cambria Math"/>
+          </w:rPr>
+          <m:t>⊕A</m:t>
+        </m:r>
+      </m:oMath>
+      <w:r>
+        <w:rPr>
+          <w:rFonts w:eastAsiaTheme="minorEastAsia"/>
+          <w:rtl/>
+        </w:rPr>
+        <w:br/>
+      </w:r>
+      <w:r>
+        <w:rPr>
+          <w:rFonts w:eastAsiaTheme="minorEastAsia" w:hint="cs"/>
+          <w:rtl/>
+        </w:rPr>
+        <w:t xml:space="preserve">אזי צריך להוכיח כי </w:t>
+      </w:r>
+      <m:oMath>
+        <m:r>
+          <w:rPr>
+            <w:rFonts w:ascii="Cambria Math" w:eastAsiaTheme="minorEastAsia" w:hAnsi="Cambria Math"/>
+          </w:rPr>
+          <m:t>M</m:t>
+        </m:r>
+        <m:d>
+          <m:dPr>
+            <m:ctrlPr>
+              <w:rPr>
+                <w:rFonts w:ascii="Cambria Math" w:eastAsiaTheme="minorEastAsia" w:hAnsi="Cambria Math"/>
+                <w:i/>
+              </w:rPr>
+            </m:ctrlPr>
+          </m:dPr>
+          <m:e>
+            <m:r>
+              <m:rPr>
+                <m:scr m:val="double-struck"/>
+                <m:sty m:val="p"/>
+              </m:rPr>
+              <w:rPr>
+                <w:rFonts w:ascii="Cambria Math" w:hAnsi="Cambria Math" w:cs="Cambria Math"/>
+              </w:rPr>
+              <m:t>N</m:t>
+            </m:r>
+          </m:e>
+        </m:d>
+        <m:r>
+          <w:rPr>
+            <w:rFonts w:ascii="Cambria Math" w:hAnsi="Cambria Math" w:cs="Cambria Math"/>
+          </w:rPr>
+          <m:t>∈</m:t>
+        </m:r>
+        <m:r>
+          <m:rPr>
+            <m:scr m:val="fraktur"/>
+            <m:sty m:val="p"/>
+          </m:rPr>
+          <w:rPr>
+            <w:rFonts w:ascii="Cambria Math" w:hAnsi="Cambria Math"/>
+          </w:rPr>
+          <m:t>A</m:t>
+        </m:r>
+        <m:r>
+          <m:rPr>
+            <m:sty m:val="p"/>
+          </m:rPr>
+          <w:rPr>
+            <w:rFonts w:ascii="Cambria Math" w:hAnsi="Cambria Math"/>
+            <w:rtl/>
+          </w:rPr>
+          <w:br/>
+        </m:r>
+      </m:oMath>
+      <w:r>
+        <w:rPr>
+          <w:rFonts w:eastAsiaTheme="minorEastAsia" w:hint="cs"/>
+          <w:rtl/>
+        </w:rPr>
+        <w:t xml:space="preserve">לכל </w:t>
+      </w:r>
+      <w:r>
+        <w:rPr>
+          <w:rFonts w:eastAsiaTheme="minorEastAsia"/>
+        </w:rPr>
+        <w:t>k</w:t>
+      </w:r>
       <w:r>
         <w:rPr>
           <w:rFonts w:eastAsiaTheme="minorEastAsia" w:hint="cs"/>
@@ -193,115 +502,53 @@
       </w:r>
       <m:oMath>
         <m:r>
-          <w:rPr>
-            <w:rFonts w:ascii="Cambria Math" w:eastAsiaTheme="minorEastAsia" w:hAnsi="Cambria Math" w:cs="Cambria Math" w:hint="cs"/>
+          <m:rPr>
+            <m:scr m:val="double-struck"/>
+            <m:sty m:val="p"/>
+          </m:rPr>
+          <w:rPr>
+            <w:rFonts w:ascii="Cambria Math" w:hAnsi="Cambria Math" w:cs="Cambria Math"/>
+          </w:rPr>
+          <m:t>N</m:t>
+        </m:r>
+        <m:r>
+          <m:rPr>
+            <m:sty m:val="p"/>
+          </m:rPr>
+          <w:rPr>
+            <w:rFonts w:ascii="Cambria Math" w:eastAsiaTheme="minorEastAsia" w:hAnsi="Cambria Math"/>
+          </w:rPr>
+          <m:t>-k=</m:t>
+        </m:r>
+        <m:r>
+          <m:rPr>
+            <m:scr m:val="double-struck"/>
+            <m:sty m:val="p"/>
+          </m:rPr>
+          <w:rPr>
+            <w:rFonts w:ascii="Cambria Math" w:hAnsi="Cambria Math" w:cs="Cambria Math"/>
+          </w:rPr>
+          <m:t>N</m:t>
+        </m:r>
+        <m:r>
+          <m:rPr>
+            <m:sty m:val="p"/>
+          </m:rPr>
+          <w:rPr>
+            <w:rFonts w:ascii="Cambria Math" w:hAnsi="Cambria Math" w:cs="Cambria Math"/>
             <w:rtl/>
           </w:rPr>
-          <m:t>∅</m:t>
-        </m:r>
-        <m:r>
-          <m:rPr>
-            <m:sty m:val="p"/>
-          </m:rPr>
-          <w:rPr>
-            <w:rFonts w:ascii="Cambria Math" w:eastAsiaTheme="minorEastAsia" w:hAnsi="Cambria Math"/>
-          </w:rPr>
-          <m:t>-k=∅∉</m:t>
-        </m:r>
-        <m:r>
-          <m:rPr>
-            <m:scr m:val="fraktur"/>
-            <m:sty m:val="p"/>
-          </m:rPr>
-          <w:rPr>
-            <w:rFonts w:ascii="Cambria Math" w:hAnsi="Cambria Math"/>
-          </w:rPr>
-          <m:t>A</m:t>
-        </m:r>
-      </m:oMath>
-      <w:r>
-        <w:rPr>
-          <w:rFonts w:eastAsiaTheme="minorEastAsia" w:hint="cs"/>
-          <w:rtl/>
-        </w:rPr>
-        <w:t xml:space="preserve">. מצד שני </w:t>
-      </w:r>
-      <m:oMath>
-        <m:r>
-          <m:rPr>
-            <m:scr m:val="double-struck"/>
-            <m:sty m:val="p"/>
-          </m:rPr>
-          <w:rPr>
-            <w:rFonts w:ascii="Cambria Math" w:hAnsi="Cambria Math" w:cs="Cambria Math"/>
-          </w:rPr>
-          <m:t>N</m:t>
-        </m:r>
-        <m:r>
-          <m:rPr>
-            <m:sty m:val="p"/>
-          </m:rPr>
-          <w:rPr>
-            <w:rFonts w:ascii="Cambria Math" w:eastAsiaTheme="minorEastAsia" w:hAnsi="Cambria Math"/>
-          </w:rPr>
-          <m:t>-k=</m:t>
-        </m:r>
-        <m:r>
-          <m:rPr>
-            <m:scr m:val="double-struck"/>
-            <m:sty m:val="p"/>
-          </m:rPr>
-          <w:rPr>
-            <w:rFonts w:ascii="Cambria Math" w:hAnsi="Cambria Math" w:cs="Cambria Math"/>
-          </w:rPr>
-          <m:t>N</m:t>
-        </m:r>
-        <m:r>
-          <m:rPr>
-            <m:sty m:val="p"/>
-          </m:rPr>
-          <w:rPr>
-            <w:rFonts w:ascii="Cambria Math" w:eastAsiaTheme="minorEastAsia" w:hAnsi="Cambria Math"/>
-          </w:rPr>
-          <m:t>∈</m:t>
-        </m:r>
-        <m:r>
-          <m:rPr>
-            <m:scr m:val="fraktur"/>
-            <m:sty m:val="p"/>
-          </m:rPr>
-          <w:rPr>
-            <w:rFonts w:ascii="Cambria Math" w:hAnsi="Cambria Math"/>
-          </w:rPr>
-          <m:t>A</m:t>
-        </m:r>
-      </m:oMath>
-    </w:p>
-    <w:p>
-      <w:pPr>
-        <w:pStyle w:val="a6"/>
-        <w:rPr>
-          <w:rFonts w:eastAsiaTheme="minorEastAsia" w:hint="cs"/>
-          <w:rtl/>
-        </w:rPr>
-      </w:pPr>
-      <w:r>
-        <w:rPr>
-          <w:rFonts w:eastAsiaTheme="minorEastAsia" w:hint="cs"/>
-          <w:rtl/>
-        </w:rPr>
-        <w:t xml:space="preserve">ולכן קיבלנו כי </w:t>
-      </w:r>
-      <m:oMath>
-        <m:r>
-          <m:rPr>
-            <m:sty m:val="p"/>
-          </m:rPr>
-          <w:rPr>
-            <w:rFonts w:ascii="Cambria Math" w:eastAsiaTheme="minorEastAsia" w:hAnsi="Cambria Math"/>
-          </w:rPr>
-          <m:t>∅∉</m:t>
-        </m:r>
+          <w:br/>
+        </m:r>
+      </m:oMath>
+      <w:r>
+        <w:rPr>
+          <w:rFonts w:eastAsiaTheme="minorEastAsia" w:hint="cs"/>
+          <w:rtl/>
+        </w:rPr>
+        <w:t xml:space="preserve">אבל </w:t>
+      </w:r>
+      <m:oMath>
         <m:r>
           <m:rPr>
             <m:scr m:val="fraktur"/>
@@ -312,6 +559,193 @@
           </w:rPr>
           <m:t>U</m:t>
         </m:r>
+      </m:oMath>
+      <w:r>
+        <w:rPr>
+          <w:rFonts w:eastAsiaTheme="minorEastAsia" w:hint="cs"/>
+          <w:rtl/>
+        </w:rPr>
+        <w:t xml:space="preserve"> אולטרה-</w:t>
+      </w:r>
+      <w:r>
+        <w:rPr>
+          <w:rFonts w:eastAsiaTheme="minorEastAsia" w:hint="cs"/>
+          <w:rtl/>
+        </w:rPr>
+        <w:t xml:space="preserve">פילטר מעל </w:t>
+      </w:r>
+      <m:oMath>
+        <m:r>
+          <m:rPr>
+            <m:scr m:val="double-struck"/>
+            <m:sty m:val="p"/>
+          </m:rPr>
+          <w:rPr>
+            <w:rFonts w:ascii="Cambria Math" w:hAnsi="Cambria Math" w:cs="Cambria Math" w:hint="cs"/>
+            <w:rtl/>
+          </w:rPr>
+          <m:t>N</m:t>
+        </m:r>
+      </m:oMath>
+      <w:r>
+        <w:rPr>
+          <w:rFonts w:hint="cs"/>
+          <w:rtl/>
+        </w:rPr>
+        <w:t xml:space="preserve"> ולכן </w:t>
+      </w:r>
+      <m:oMath>
+        <m:r>
+          <m:rPr>
+            <m:scr m:val="double-struck"/>
+            <m:sty m:val="p"/>
+          </m:rPr>
+          <w:rPr>
+            <w:rFonts w:ascii="Cambria Math" w:hAnsi="Cambria Math" w:cs="Cambria Math"/>
+          </w:rPr>
+          <m:t>N</m:t>
+        </m:r>
+        <m:r>
+          <w:rPr>
+            <w:rFonts w:ascii="Cambria Math" w:hAnsi="Cambria Math" w:cs="Cambria Math"/>
+          </w:rPr>
+          <m:t>∈</m:t>
+        </m:r>
+        <m:r>
+          <m:rPr>
+            <m:scr m:val="fraktur"/>
+          </m:rPr>
+          <w:rPr>
+            <w:rFonts w:ascii="Cambria Math" w:hAnsi="Cambria Math" w:cs="Cambria Math" w:hint="cs"/>
+            <w:rtl/>
+          </w:rPr>
+          <m:t>U</m:t>
+        </m:r>
+      </m:oMath>
+      <w:r>
+        <w:rPr>
+          <w:rFonts w:eastAsiaTheme="minorEastAsia" w:hint="cs"/>
+          <w:rtl/>
+        </w:rPr>
+        <w:t xml:space="preserve"> ולכן </w:t>
+      </w:r>
+      <m:oMath>
+        <m:r>
+          <m:rPr>
+            <m:scr m:val="double-struck"/>
+            <m:sty m:val="p"/>
+          </m:rPr>
+          <w:rPr>
+            <w:rFonts w:ascii="Cambria Math" w:hAnsi="Cambria Math" w:cs="Cambria Math"/>
+          </w:rPr>
+          <m:t>N</m:t>
+        </m:r>
+        <m:r>
+          <m:rPr>
+            <m:sty m:val="p"/>
+          </m:rPr>
+          <w:rPr>
+            <w:rFonts w:ascii="Cambria Math" w:eastAsiaTheme="minorEastAsia" w:hAnsi="Cambria Math"/>
+          </w:rPr>
+          <m:t>-k</m:t>
+        </m:r>
+        <m:r>
+          <w:rPr>
+            <w:rFonts w:ascii="Cambria Math" w:hAnsi="Cambria Math" w:cs="Cambria Math"/>
+          </w:rPr>
+          <m:t>∈</m:t>
+        </m:r>
+        <m:r>
+          <m:rPr>
+            <m:scr m:val="fraktur"/>
+          </m:rPr>
+          <w:rPr>
+            <w:rFonts w:ascii="Cambria Math" w:hAnsi="Cambria Math" w:cs="Cambria Math" w:hint="cs"/>
+            <w:rtl/>
+          </w:rPr>
+          <m:t>U</m:t>
+        </m:r>
+      </m:oMath>
+      <w:r>
+        <w:rPr>
+          <w:rFonts w:eastAsiaTheme="minorEastAsia" w:hint="cs"/>
+          <w:rtl/>
+        </w:rPr>
+        <w:t xml:space="preserve">. וזה מתקיים לכל </w:t>
+      </w:r>
+      <w:r>
+        <w:rPr>
+          <w:rFonts w:eastAsiaTheme="minorEastAsia"/>
+        </w:rPr>
+        <w:t>k</w:t>
+      </w:r>
+      <w:r>
+        <w:rPr>
+          <w:rFonts w:eastAsiaTheme="minorEastAsia" w:hint="cs"/>
+        </w:rPr>
+        <w:t xml:space="preserve"> </w:t>
+      </w:r>
+      <w:r>
+        <w:rPr>
+          <w:rFonts w:eastAsiaTheme="minorEastAsia" w:hint="cs"/>
+          <w:rtl/>
+        </w:rPr>
+        <w:t xml:space="preserve">ולכן  </w:t>
+      </w:r>
+      <m:oMath>
+        <m:r>
+          <w:rPr>
+            <w:rFonts w:ascii="Cambria Math" w:eastAsiaTheme="minorEastAsia" w:hAnsi="Cambria Math"/>
+          </w:rPr>
+          <m:t>M</m:t>
+        </m:r>
+        <m:d>
+          <m:dPr>
+            <m:ctrlPr>
+              <w:rPr>
+                <w:rFonts w:ascii="Cambria Math" w:eastAsiaTheme="minorEastAsia" w:hAnsi="Cambria Math"/>
+                <w:i/>
+              </w:rPr>
+            </m:ctrlPr>
+          </m:dPr>
+          <m:e>
+            <m:r>
+              <m:rPr>
+                <m:scr m:val="double-struck"/>
+                <m:sty m:val="p"/>
+              </m:rPr>
+              <w:rPr>
+                <w:rFonts w:ascii="Cambria Math" w:hAnsi="Cambria Math" w:cs="Cambria Math"/>
+              </w:rPr>
+              <m:t>N</m:t>
+            </m:r>
+          </m:e>
+        </m:d>
+        <m:r>
+          <w:rPr>
+            <w:rFonts w:ascii="Cambria Math" w:eastAsiaTheme="minorEastAsia" w:hAnsi="Cambria Math"/>
+          </w:rPr>
+          <m:t>=</m:t>
+        </m:r>
+        <m:r>
+          <m:rPr>
+            <m:scr m:val="double-struck"/>
+            <m:sty m:val="p"/>
+          </m:rPr>
+          <w:rPr>
+            <w:rFonts w:ascii="Cambria Math" w:hAnsi="Cambria Math" w:cs="Cambria Math"/>
+          </w:rPr>
+          <m:t>N</m:t>
+        </m:r>
+      </m:oMath>
+      <w:r>
+        <w:rPr>
+          <w:rFonts w:eastAsiaTheme="minorEastAsia" w:hint="cs"/>
+          <w:rtl/>
+        </w:rPr>
+        <w:t xml:space="preserve">. ושוב </w:t>
+      </w:r>
+      <m:oMath>
         <m:r>
           <m:rPr>
             <m:scr m:val="fraktur"/>
@@ -320,63 +754,194 @@
           <w:rPr>
             <w:rFonts w:ascii="Cambria Math" w:hAnsi="Cambria Math"/>
           </w:rPr>
+          <m:t>A</m:t>
+        </m:r>
+      </m:oMath>
+      <w:r>
+        <w:rPr>
+          <w:rFonts w:eastAsiaTheme="minorEastAsia" w:hint="cs"/>
+          <w:rtl/>
+        </w:rPr>
+        <w:t xml:space="preserve"> </w:t>
+      </w:r>
+      <w:r>
+        <w:rPr>
+          <w:rFonts w:eastAsiaTheme="minorEastAsia" w:hint="cs"/>
+          <w:rtl/>
+        </w:rPr>
+        <w:t>אולטרה-פילטר</w:t>
+      </w:r>
+      <w:r>
+        <w:rPr>
+          <w:rFonts w:eastAsiaTheme="minorEastAsia" w:hint="cs"/>
+          <w:rtl/>
+        </w:rPr>
+        <w:t xml:space="preserve"> מעל </w:t>
+      </w:r>
+      <m:oMath>
+        <m:r>
+          <m:rPr>
+            <m:scr m:val="double-struck"/>
+            <m:sty m:val="p"/>
+          </m:rPr>
+          <w:rPr>
+            <w:rFonts w:ascii="Cambria Math" w:hAnsi="Cambria Math" w:cs="Cambria Math" w:hint="cs"/>
+            <w:rtl/>
+          </w:rPr>
+          <m:t>N</m:t>
+        </m:r>
+        <m:r>
+          <m:rPr>
+            <m:sty m:val="p"/>
+          </m:rPr>
+          <w:rPr>
+            <w:rFonts w:ascii="Cambria Math" w:eastAsiaTheme="minorEastAsia" w:hAnsi="Cambria Math"/>
+          </w:rPr>
+          <m:t xml:space="preserve"> </m:t>
+        </m:r>
+      </m:oMath>
+      <w:r>
+        <w:rPr>
+          <w:rFonts w:eastAsiaTheme="minorEastAsia" w:hint="cs"/>
+          <w:rtl/>
+        </w:rPr>
+        <w:t xml:space="preserve"> ולכן </w:t>
+      </w:r>
+      <m:oMath>
+        <m:r>
+          <m:rPr>
+            <m:scr m:val="double-struck"/>
+            <m:sty m:val="p"/>
+          </m:rPr>
+          <w:rPr>
+            <w:rFonts w:ascii="Cambria Math" w:hAnsi="Cambria Math" w:cs="Cambria Math"/>
+          </w:rPr>
+          <m:t>N</m:t>
+        </m:r>
+        <m:r>
+          <w:rPr>
+            <w:rFonts w:ascii="Cambria Math" w:hAnsi="Cambria Math" w:cs="Cambria Math"/>
+          </w:rPr>
+          <m:t>∈</m:t>
+        </m:r>
+        <m:r>
+          <m:rPr>
+            <m:scr m:val="fraktur"/>
+            <m:sty m:val="p"/>
+          </m:rPr>
+          <w:rPr>
+            <w:rFonts w:ascii="Cambria Math" w:hAnsi="Cambria Math"/>
+          </w:rPr>
+          <m:t>A</m:t>
+        </m:r>
+      </m:oMath>
+      <w:r>
+        <w:rPr>
+          <w:rFonts w:eastAsiaTheme="minorEastAsia" w:hint="cs"/>
+          <w:rtl/>
+        </w:rPr>
+        <w:t xml:space="preserve"> ולכן </w:t>
+      </w:r>
+      <m:oMath>
+        <m:r>
+          <w:rPr>
+            <w:rFonts w:ascii="Cambria Math" w:eastAsiaTheme="minorEastAsia" w:hAnsi="Cambria Math"/>
+          </w:rPr>
+          <m:t>M</m:t>
+        </m:r>
+        <m:d>
+          <m:dPr>
+            <m:ctrlPr>
+              <w:rPr>
+                <w:rFonts w:ascii="Cambria Math" w:eastAsiaTheme="minorEastAsia" w:hAnsi="Cambria Math"/>
+                <w:i/>
+              </w:rPr>
+            </m:ctrlPr>
+          </m:dPr>
+          <m:e>
+            <m:r>
+              <m:rPr>
+                <m:scr m:val="double-struck"/>
+                <m:sty m:val="p"/>
+              </m:rPr>
+              <w:rPr>
+                <w:rFonts w:ascii="Cambria Math" w:hAnsi="Cambria Math" w:cs="Cambria Math"/>
+              </w:rPr>
+              <m:t>N</m:t>
+            </m:r>
+          </m:e>
+        </m:d>
+        <m:r>
+          <w:rPr>
+            <w:rFonts w:ascii="Cambria Math" w:hAnsi="Cambria Math" w:cs="Cambria Math"/>
+          </w:rPr>
+          <m:t>∈</m:t>
+        </m:r>
+        <m:r>
+          <m:rPr>
+            <m:scr m:val="fraktur"/>
+            <m:sty m:val="p"/>
+          </m:rPr>
+          <w:rPr>
+            <w:rFonts w:ascii="Cambria Math" w:hAnsi="Cambria Math"/>
+          </w:rPr>
+          <m:t>A</m:t>
+        </m:r>
+      </m:oMath>
+      <w:r>
+        <w:rPr>
+          <w:rFonts w:eastAsiaTheme="minorEastAsia"/>
+          <w:rtl/>
+        </w:rPr>
+        <w:br/>
+      </w:r>
+      <w:r>
+        <w:rPr>
+          <w:rFonts w:eastAsiaTheme="minorEastAsia" w:hint="cs"/>
+          <w:rtl/>
+        </w:rPr>
+        <w:t xml:space="preserve">ולכן </w:t>
+      </w:r>
+      <m:oMath>
+        <m:r>
+          <m:rPr>
+            <m:scr m:val="double-struck"/>
+            <m:sty m:val="p"/>
+          </m:rPr>
+          <w:rPr>
+            <w:rFonts w:ascii="Cambria Math" w:hAnsi="Cambria Math" w:cs="Cambria Math"/>
+          </w:rPr>
+          <m:t>N</m:t>
+        </m:r>
+        <m:r>
+          <m:rPr>
+            <m:sty m:val="p"/>
+          </m:rPr>
+          <w:rPr>
+            <w:rFonts w:ascii="Cambria Math" w:eastAsiaTheme="minorEastAsia" w:hAnsi="Cambria Math"/>
+          </w:rPr>
+          <m:t>∈</m:t>
+        </m:r>
+        <m:r>
+          <m:rPr>
+            <m:scr m:val="fraktur"/>
+          </m:rPr>
+          <w:rPr>
+            <w:rFonts w:ascii="Cambria Math" w:hAnsi="Cambria Math" w:cs="Cambria Math"/>
+          </w:rPr>
+          <m:t>U</m:t>
+        </m:r>
+        <m:r>
+          <m:rPr>
+            <m:scr m:val="fraktur"/>
+            <m:sty m:val="p"/>
+          </m:rPr>
+          <w:rPr>
+            <w:rFonts w:ascii="Cambria Math" w:hAnsi="Cambria Math"/>
+          </w:rPr>
           <m:t>⊕A</m:t>
         </m:r>
       </m:oMath>
-      <w:r>
-        <w:rPr>
-          <w:rFonts w:eastAsiaTheme="minorEastAsia" w:hint="cs"/>
-          <w:rtl/>
-        </w:rPr>
-        <w:t xml:space="preserve"> וכן </w:t>
-      </w:r>
-      <m:oMath>
-        <m:r>
-          <m:rPr>
-            <m:scr m:val="double-struck"/>
-            <m:sty m:val="p"/>
-          </m:rPr>
-          <w:rPr>
-            <w:rFonts w:ascii="Cambria Math" w:hAnsi="Cambria Math" w:cs="Cambria Math"/>
-          </w:rPr>
-          <m:t>N</m:t>
-        </m:r>
-        <m:r>
-          <m:rPr>
-            <m:sty m:val="p"/>
-          </m:rPr>
-          <w:rPr>
-            <w:rFonts w:ascii="Cambria Math" w:eastAsiaTheme="minorEastAsia" w:hAnsi="Cambria Math"/>
-          </w:rPr>
-          <m:t>∈</m:t>
-        </m:r>
-        <m:r>
-          <m:rPr>
-            <m:scr m:val="fraktur"/>
-          </m:rPr>
-          <w:rPr>
-            <w:rFonts w:ascii="Cambria Math" w:hAnsi="Cambria Math" w:cs="Cambria Math"/>
-          </w:rPr>
-          <m:t>U</m:t>
-        </m:r>
-        <m:r>
-          <m:rPr>
-            <m:scr m:val="fraktur"/>
-            <m:sty m:val="p"/>
-          </m:rPr>
-          <w:rPr>
-            <w:rFonts w:ascii="Cambria Math" w:hAnsi="Cambria Math"/>
-          </w:rPr>
-          <m:t>⊕A</m:t>
-        </m:r>
-      </m:oMath>
-      <w:r>
-        <w:rPr>
-          <w:rFonts w:eastAsiaTheme="minorEastAsia" w:hint="cs"/>
-          <w:rtl/>
-        </w:rPr>
-        <w:t>.</w:t>
-      </w:r>
     </w:p>
     <w:p>
       <w:pPr>
@@ -396,21 +961,73 @@
           <w:rFonts w:eastAsiaTheme="minorEastAsia" w:hint="cs"/>
           <w:rtl/>
         </w:rPr>
-        <w:t xml:space="preserve">תהיינה </w:t>
-      </w:r>
-      <m:oMath>
-        <m:r>
-          <w:rPr>
-            <w:rFonts w:ascii="Cambria Math" w:eastAsiaTheme="minorEastAsia" w:hAnsi="Cambria Math"/>
-          </w:rPr>
-          <m:t>A,B</m:t>
-        </m:r>
-        <m:r>
-          <m:rPr>
-            <m:sty m:val="p"/>
-          </m:rPr>
-          <w:rPr>
-            <w:rFonts w:ascii="Cambria Math" w:eastAsiaTheme="minorEastAsia" w:hAnsi="Cambria Math"/>
+        <w:t xml:space="preserve">נוכיח כי </w:t>
+      </w:r>
+      <m:oMath>
+        <m:r>
+          <m:rPr>
+            <m:sty m:val="p"/>
+          </m:rPr>
+          <w:rPr>
+            <w:rFonts w:ascii="Cambria Math" w:eastAsiaTheme="minorEastAsia" w:hAnsi="Cambria Math"/>
+          </w:rPr>
+          <m:t>∅∉</m:t>
+        </m:r>
+        <m:r>
+          <m:rPr>
+            <m:scr m:val="fraktur"/>
+          </m:rPr>
+          <w:rPr>
+            <w:rFonts w:ascii="Cambria Math" w:hAnsi="Cambria Math" w:cs="Cambria Math" w:hint="cs"/>
+            <w:rtl/>
+          </w:rPr>
+          <m:t>U</m:t>
+        </m:r>
+        <m:r>
+          <m:rPr>
+            <m:scr m:val="fraktur"/>
+            <m:sty m:val="p"/>
+          </m:rPr>
+          <w:rPr>
+            <w:rFonts w:ascii="Cambria Math" w:hAnsi="Cambria Math"/>
+          </w:rPr>
+          <m:t>⊕A</m:t>
+        </m:r>
+      </m:oMath>
+      <w:r>
+        <w:rPr>
+          <w:rFonts w:eastAsiaTheme="minorEastAsia" w:hint="cs"/>
+          <w:rtl/>
+        </w:rPr>
+        <w:t xml:space="preserve">. </w:t>
+      </w:r>
+      <w:r>
+        <w:rPr>
+          <w:rFonts w:eastAsiaTheme="minorEastAsia"/>
+          <w:rtl/>
+        </w:rPr>
+        <w:br/>
+      </w:r>
+      <w:r>
+        <w:rPr>
+          <w:rFonts w:eastAsiaTheme="minorEastAsia" w:hint="cs"/>
+          <w:rtl/>
+        </w:rPr>
+        <w:t xml:space="preserve">נניח בשלילה כי </w:t>
+      </w:r>
+      <m:oMath>
+        <m:r>
+          <m:rPr>
+            <m:sty m:val="p"/>
+          </m:rPr>
+          <w:rPr>
+            <w:rFonts w:ascii="Cambria Math" w:eastAsiaTheme="minorEastAsia" w:hAnsi="Cambria Math"/>
+          </w:rPr>
+          <m:t>∅</m:t>
+        </m:r>
+        <m:r>
+          <w:rPr>
+            <w:rFonts w:ascii="Cambria Math" w:hAnsi="Cambria Math" w:cs="Cambria Math"/>
           </w:rPr>
           <m:t>∈</m:t>
         </m:r>
@@ -419,7 +1036,8 @@
             <m:scr m:val="fraktur"/>
           </m:rPr>
           <w:rPr>
-            <w:rFonts w:ascii="Cambria Math" w:hAnsi="Cambria Math" w:cs="Cambria Math"/>
+            <w:rFonts w:ascii="Cambria Math" w:hAnsi="Cambria Math" w:cs="Cambria Math" w:hint="cs"/>
+            <w:rtl/>
           </w:rPr>
           <m:t>U</m:t>
         </m:r>
@@ -434,58 +1052,1333 @@
           <m:t>⊕A</m:t>
         </m:r>
       </m:oMath>
+      <w:r>
+        <w:rPr>
+          <w:rFonts w:eastAsiaTheme="minorEastAsia" w:hint="cs"/>
+          <w:rtl/>
+        </w:rPr>
+        <w:t>.</w:t>
+      </w:r>
+      <w:r>
+        <w:rPr>
+          <w:rFonts w:eastAsiaTheme="minorEastAsia"/>
+          <w:rtl/>
+        </w:rPr>
+        <w:br/>
+      </w:r>
+      <w:r>
+        <w:rPr>
+          <w:rFonts w:eastAsiaTheme="minorEastAsia" w:hint="cs"/>
+          <w:rtl/>
+        </w:rPr>
+        <w:t xml:space="preserve">ולכן </w:t>
+      </w:r>
+      <m:oMath>
+        <m:r>
+          <w:rPr>
+            <w:rFonts w:ascii="Cambria Math" w:eastAsiaTheme="minorEastAsia" w:hAnsi="Cambria Math"/>
+          </w:rPr>
+          <m:t>M</m:t>
+        </m:r>
+        <m:d>
+          <m:dPr>
+            <m:ctrlPr>
+              <w:rPr>
+                <w:rFonts w:ascii="Cambria Math" w:eastAsiaTheme="minorEastAsia" w:hAnsi="Cambria Math"/>
+                <w:i/>
+              </w:rPr>
+            </m:ctrlPr>
+          </m:dPr>
+          <m:e>
+            <m:r>
+              <m:rPr>
+                <m:sty m:val="p"/>
+              </m:rPr>
+              <w:rPr>
+                <w:rFonts w:ascii="Cambria Math" w:eastAsiaTheme="minorEastAsia" w:hAnsi="Cambria Math"/>
+              </w:rPr>
+              <m:t>∅</m:t>
+            </m:r>
+          </m:e>
+        </m:d>
+        <m:r>
+          <w:rPr>
+            <w:rFonts w:ascii="Cambria Math" w:hAnsi="Cambria Math" w:cs="Cambria Math"/>
+          </w:rPr>
+          <m:t>∈</m:t>
+        </m:r>
+        <m:r>
+          <m:rPr>
+            <m:scr m:val="fraktur"/>
+            <m:sty m:val="p"/>
+          </m:rPr>
+          <w:rPr>
+            <w:rFonts w:ascii="Cambria Math" w:hAnsi="Cambria Math"/>
+          </w:rPr>
+          <m:t>A</m:t>
+        </m:r>
+        <m:r>
+          <m:rPr>
+            <m:sty m:val="p"/>
+          </m:rPr>
+          <w:rPr>
+            <w:rFonts w:ascii="Cambria Math" w:hAnsi="Cambria Math"/>
+            <w:rtl/>
+          </w:rPr>
+          <w:br/>
+        </m:r>
+      </m:oMath>
+      <w:r>
+        <w:rPr>
+          <w:rFonts w:eastAsiaTheme="minorEastAsia" w:hint="cs"/>
+          <w:rtl/>
+        </w:rPr>
+        <w:t xml:space="preserve">נראה כי דבר זה לא יכול להיות על ידי שנראה כי </w:t>
+      </w:r>
+      <m:oMath>
+        <m:r>
+          <w:rPr>
+            <w:rFonts w:ascii="Cambria Math" w:eastAsiaTheme="minorEastAsia" w:hAnsi="Cambria Math"/>
+          </w:rPr>
+          <m:t>M</m:t>
+        </m:r>
+        <m:d>
+          <m:dPr>
+            <m:ctrlPr>
+              <w:rPr>
+                <w:rFonts w:ascii="Cambria Math" w:eastAsiaTheme="minorEastAsia" w:hAnsi="Cambria Math"/>
+                <w:i/>
+              </w:rPr>
+            </m:ctrlPr>
+          </m:dPr>
+          <m:e>
+            <m:r>
+              <m:rPr>
+                <m:sty m:val="p"/>
+              </m:rPr>
+              <w:rPr>
+                <w:rFonts w:ascii="Cambria Math" w:eastAsiaTheme="minorEastAsia" w:hAnsi="Cambria Math"/>
+              </w:rPr>
+              <m:t>∅</m:t>
+            </m:r>
+          </m:e>
+        </m:d>
+        <m:r>
+          <m:rPr>
+            <m:sty m:val="p"/>
+          </m:rPr>
+          <w:rPr>
+            <w:rFonts w:ascii="Cambria Math" w:eastAsiaTheme="minorEastAsia" w:hAnsi="Cambria Math"/>
+          </w:rPr>
+          <m:t>=∅</m:t>
+        </m:r>
+      </m:oMath>
+      <w:r>
+        <w:rPr>
+          <w:rFonts w:eastAsiaTheme="minorEastAsia" w:hint="cs"/>
+          <w:rtl/>
+        </w:rPr>
+        <w:t>.</w:t>
+      </w:r>
+      <w:r>
+        <w:rPr>
+          <w:rFonts w:eastAsiaTheme="minorEastAsia"/>
+          <w:rtl/>
+        </w:rPr>
+        <w:br/>
+      </w:r>
+      <w:r>
+        <w:rPr>
+          <w:rFonts w:eastAsiaTheme="minorEastAsia" w:hint="cs"/>
+          <w:rtl/>
+        </w:rPr>
+        <w:t xml:space="preserve">נניח שוב בשלילה כי קיים </w:t>
+      </w:r>
+      <m:oMath>
+        <m:r>
+          <w:rPr>
+            <w:rFonts w:ascii="Cambria Math" w:hAnsi="Cambria Math" w:cs="Cambria Math"/>
+          </w:rPr>
+          <m:t>k∈</m:t>
+        </m:r>
+        <m:r>
+          <w:rPr>
+            <w:rFonts w:ascii="Cambria Math" w:eastAsiaTheme="minorEastAsia" w:hAnsi="Cambria Math"/>
+          </w:rPr>
+          <m:t>M</m:t>
+        </m:r>
+        <m:d>
+          <m:dPr>
+            <m:ctrlPr>
+              <w:rPr>
+                <w:rFonts w:ascii="Cambria Math" w:eastAsiaTheme="minorEastAsia" w:hAnsi="Cambria Math"/>
+                <w:i/>
+              </w:rPr>
+            </m:ctrlPr>
+          </m:dPr>
+          <m:e>
+            <m:r>
+              <m:rPr>
+                <m:sty m:val="p"/>
+              </m:rPr>
+              <w:rPr>
+                <w:rFonts w:ascii="Cambria Math" w:eastAsiaTheme="minorEastAsia" w:hAnsi="Cambria Math"/>
+              </w:rPr>
+              <m:t>∅</m:t>
+            </m:r>
+          </m:e>
+        </m:d>
+      </m:oMath>
+      <w:r>
+        <w:rPr>
+          <w:rFonts w:eastAsiaTheme="minorEastAsia"/>
+          <w:rtl/>
+        </w:rPr>
+        <w:br/>
+      </w:r>
+      <w:r>
+        <w:rPr>
+          <w:rFonts w:eastAsiaTheme="minorEastAsia" w:hint="cs"/>
+          <w:rtl/>
+        </w:rPr>
+        <w:t>אבל</w:t>
+      </w:r>
+      <w:r>
+        <w:rPr>
+          <w:rFonts w:eastAsiaTheme="minorEastAsia"/>
+          <w:rtl/>
+        </w:rPr>
+        <w:br/>
+      </w:r>
+      <m:oMathPara>
+        <m:oMath>
+          <m:r>
+            <w:rPr>
+              <w:rFonts w:ascii="Cambria Math" w:eastAsiaTheme="minorEastAsia" w:hAnsi="Cambria Math"/>
+            </w:rPr>
+            <m:t>M</m:t>
+          </m:r>
+          <m:d>
+            <m:dPr>
+              <m:ctrlPr>
+                <w:rPr>
+                  <w:rFonts w:ascii="Cambria Math" w:eastAsiaTheme="minorEastAsia" w:hAnsi="Cambria Math"/>
+                  <w:i/>
+                </w:rPr>
+              </m:ctrlPr>
+            </m:dPr>
+            <m:e>
+              <m:r>
+                <m:rPr>
+                  <m:sty m:val="p"/>
+                </m:rPr>
+                <w:rPr>
+                  <w:rFonts w:ascii="Cambria Math" w:eastAsiaTheme="minorEastAsia" w:hAnsi="Cambria Math"/>
+                </w:rPr>
+                <m:t>∅</m:t>
+              </m:r>
+            </m:e>
+          </m:d>
+          <m:r>
+            <w:rPr>
+              <w:rFonts w:ascii="Cambria Math" w:eastAsiaTheme="minorEastAsia" w:hAnsi="Cambria Math"/>
+            </w:rPr>
+            <m:t>=</m:t>
+          </m:r>
+          <m:d>
+            <m:dPr>
+              <m:begChr m:val="{"/>
+              <m:endChr m:val="}"/>
+              <m:ctrlPr>
+                <w:rPr>
+                  <w:rFonts w:ascii="Cambria Math" w:hAnsi="Cambria Math" w:cs="Cambria Math"/>
+                </w:rPr>
+              </m:ctrlPr>
+            </m:dPr>
+            <m:e>
+              <m:r>
+                <w:rPr>
+                  <w:rFonts w:ascii="Cambria Math" w:hAnsi="Cambria Math" w:cs="Cambria Math"/>
+                </w:rPr>
+                <m:t>k∈</m:t>
+              </m:r>
+              <m:r>
+                <m:rPr>
+                  <m:scr m:val="double-struck"/>
+                  <m:sty m:val="p"/>
+                </m:rPr>
+                <w:rPr>
+                  <w:rFonts w:ascii="Cambria Math" w:hAnsi="Cambria Math" w:cs="Cambria Math"/>
+                </w:rPr>
+                <m:t>N :</m:t>
+              </m:r>
+              <m:r>
+                <m:rPr>
+                  <m:sty m:val="p"/>
+                </m:rPr>
+                <w:rPr>
+                  <w:rFonts w:ascii="Cambria Math" w:eastAsiaTheme="minorEastAsia" w:hAnsi="Cambria Math"/>
+                </w:rPr>
+                <m:t>∅</m:t>
+              </m:r>
+              <m:r>
+                <w:rPr>
+                  <w:rFonts w:ascii="Cambria Math" w:hAnsi="Cambria Math" w:cs="Cambria Math"/>
+                </w:rPr>
+                <m:t>-k∈</m:t>
+              </m:r>
+              <m:r>
+                <m:rPr>
+                  <m:scr m:val="fraktur"/>
+                </m:rPr>
+                <w:rPr>
+                  <w:rFonts w:ascii="Cambria Math" w:hAnsi="Cambria Math" w:cs="Cambria Math" w:hint="cs"/>
+                  <w:rtl/>
+                </w:rPr>
+                <m:t>U</m:t>
+              </m:r>
+            </m:e>
+          </m:d>
+        </m:oMath>
+      </m:oMathPara>
+      <w:r>
+        <w:rPr>
+          <w:rFonts w:eastAsiaTheme="minorEastAsia"/>
+          <w:rtl/>
+        </w:rPr>
+        <w:br/>
+      </w:r>
+      <w:r>
+        <w:rPr>
+          <w:rFonts w:eastAsiaTheme="minorEastAsia" w:hint="cs"/>
+          <w:rtl/>
+        </w:rPr>
+        <w:t xml:space="preserve">אבל לכל </w:t>
+      </w:r>
+      <w:r>
+        <w:rPr>
+          <w:rFonts w:eastAsiaTheme="minorEastAsia"/>
+        </w:rPr>
+        <w:t>k</w:t>
+      </w:r>
+      <w:r>
+        <w:rPr>
+          <w:rFonts w:eastAsiaTheme="minorEastAsia" w:hint="cs"/>
+          <w:rtl/>
+        </w:rPr>
+        <w:t xml:space="preserve">  </w:t>
+      </w:r>
+      <m:oMath>
+        <m:r>
+          <m:rPr>
+            <m:sty m:val="p"/>
+          </m:rPr>
+          <w:rPr>
+            <w:rFonts w:ascii="Cambria Math" w:eastAsiaTheme="minorEastAsia" w:hAnsi="Cambria Math"/>
+          </w:rPr>
+          <m:t>∅</m:t>
+        </m:r>
+        <m:r>
+          <w:rPr>
+            <w:rFonts w:ascii="Cambria Math" w:hAnsi="Cambria Math" w:cs="Cambria Math"/>
+          </w:rPr>
+          <m:t>-k=</m:t>
+        </m:r>
+        <m:d>
+          <m:dPr>
+            <m:begChr m:val="{"/>
+            <m:endChr m:val="}"/>
+            <m:ctrlPr>
+              <w:rPr>
+                <w:rFonts w:ascii="Cambria Math" w:hAnsi="Cambria Math"/>
+                <w:i/>
+              </w:rPr>
+            </m:ctrlPr>
+          </m:dPr>
+          <m:e>
+            <m:r>
+              <w:rPr>
+                <w:rFonts w:ascii="Cambria Math" w:hAnsi="Cambria Math"/>
+              </w:rPr>
+              <m:t>n:n+k</m:t>
+            </m:r>
+            <m:r>
+              <w:rPr>
+                <w:rFonts w:ascii="Cambria Math" w:hAnsi="Cambria Math" w:cs="Cambria Math"/>
+              </w:rPr>
+              <m:t>∈</m:t>
+            </m:r>
+            <m:r>
+              <m:rPr>
+                <m:sty m:val="p"/>
+              </m:rPr>
+              <w:rPr>
+                <w:rFonts w:ascii="Cambria Math" w:eastAsiaTheme="minorEastAsia" w:hAnsi="Cambria Math"/>
+              </w:rPr>
+              <m:t>∅</m:t>
+            </m:r>
+            <m:ctrlPr>
+              <w:rPr>
+                <w:rFonts w:ascii="Cambria Math" w:eastAsiaTheme="minorEastAsia" w:hAnsi="Cambria Math"/>
+              </w:rPr>
+            </m:ctrlPr>
+          </m:e>
+        </m:d>
+      </m:oMath>
+      <w:r>
+        <w:rPr>
+          <w:rFonts w:eastAsiaTheme="minorEastAsia" w:hint="cs"/>
+          <w:i/>
+          <w:rtl/>
+        </w:rPr>
+        <w:t>.</w:t>
+      </w:r>
+      <w:r>
+        <w:rPr>
+          <w:rFonts w:eastAsiaTheme="minorEastAsia"/>
+          <w:i/>
+          <w:rtl/>
+        </w:rPr>
+        <w:br/>
+      </w:r>
+      <w:r>
+        <w:rPr>
+          <w:rFonts w:eastAsiaTheme="minorEastAsia" w:hint="cs"/>
+          <w:i/>
+          <w:rtl/>
+        </w:rPr>
+        <w:t xml:space="preserve">אבל לא קיימים </w:t>
+      </w:r>
+      <w:r>
+        <w:rPr>
+          <w:rFonts w:eastAsiaTheme="minorEastAsia"/>
+          <w:i/>
+        </w:rPr>
+        <w:t>n</w:t>
+      </w:r>
+      <w:r>
+        <w:rPr>
+          <w:rFonts w:eastAsiaTheme="minorEastAsia" w:hint="cs"/>
+          <w:i/>
+          <w:rtl/>
+        </w:rPr>
+        <w:t xml:space="preserve">-ים כאלה ולכן </w:t>
+      </w:r>
+      <m:oMath>
+        <m:r>
+          <m:rPr>
+            <m:sty m:val="p"/>
+          </m:rPr>
+          <w:rPr>
+            <w:rFonts w:ascii="Cambria Math" w:eastAsiaTheme="minorEastAsia" w:hAnsi="Cambria Math"/>
+          </w:rPr>
+          <m:t>∅</m:t>
+        </m:r>
+        <m:r>
+          <w:rPr>
+            <w:rFonts w:ascii="Cambria Math" w:hAnsi="Cambria Math" w:cs="Cambria Math"/>
+          </w:rPr>
+          <m:t>-k=</m:t>
+        </m:r>
+        <m:r>
+          <m:rPr>
+            <m:sty m:val="p"/>
+          </m:rPr>
+          <w:rPr>
+            <w:rFonts w:ascii="Cambria Math" w:eastAsiaTheme="minorEastAsia" w:hAnsi="Cambria Math"/>
+          </w:rPr>
+          <m:t>∅</m:t>
+        </m:r>
+      </m:oMath>
+      <w:r>
+        <w:rPr>
+          <w:rFonts w:eastAsiaTheme="minorEastAsia" w:hint="cs"/>
+          <w:i/>
+          <w:rtl/>
+        </w:rPr>
+        <w:t>.</w:t>
+      </w:r>
+      <w:r>
+        <w:rPr>
+          <w:rFonts w:eastAsiaTheme="minorEastAsia"/>
+          <w:i/>
+          <w:rtl/>
+        </w:rPr>
+        <w:br/>
+      </w:r>
+      <w:r>
+        <w:rPr>
+          <w:rFonts w:eastAsiaTheme="minorEastAsia" w:hint="cs"/>
+          <w:i/>
+          <w:rtl/>
+        </w:rPr>
+        <w:t xml:space="preserve">אבל אזי קיבלנו כי </w:t>
+      </w:r>
+      <m:oMath>
+        <m:r>
+          <m:rPr>
+            <m:sty m:val="p"/>
+          </m:rPr>
+          <w:rPr>
+            <w:rFonts w:ascii="Cambria Math" w:eastAsiaTheme="minorEastAsia" w:hAnsi="Cambria Math"/>
+          </w:rPr>
+          <m:t>∅</m:t>
+        </m:r>
+        <m:r>
+          <w:rPr>
+            <w:rFonts w:ascii="Cambria Math" w:hAnsi="Cambria Math" w:cs="Cambria Math"/>
+          </w:rPr>
+          <m:t>-k∈</m:t>
+        </m:r>
+        <m:r>
+          <m:rPr>
+            <m:scr m:val="fraktur"/>
+          </m:rPr>
+          <w:rPr>
+            <w:rFonts w:ascii="Cambria Math" w:hAnsi="Cambria Math" w:cs="Cambria Math" w:hint="cs"/>
+            <w:rtl/>
+          </w:rPr>
+          <m:t>U</m:t>
+        </m:r>
+      </m:oMath>
+      <w:r>
+        <w:rPr>
+          <w:rFonts w:eastAsiaTheme="minorEastAsia" w:hint="cs"/>
+          <w:i/>
+          <w:rtl/>
+        </w:rPr>
+        <w:t xml:space="preserve"> ואזי קיבלנו כי </w:t>
+      </w:r>
+      <m:oMath>
+        <m:r>
+          <m:rPr>
+            <m:sty m:val="p"/>
+          </m:rPr>
+          <w:rPr>
+            <w:rFonts w:ascii="Cambria Math" w:eastAsiaTheme="minorEastAsia" w:hAnsi="Cambria Math"/>
+          </w:rPr>
+          <m:t>∅</m:t>
+        </m:r>
+        <m:r>
+          <w:rPr>
+            <w:rFonts w:ascii="Cambria Math" w:hAnsi="Cambria Math" w:cs="Cambria Math"/>
+          </w:rPr>
+          <m:t>∈</m:t>
+        </m:r>
+        <m:r>
+          <m:rPr>
+            <m:scr m:val="fraktur"/>
+          </m:rPr>
+          <w:rPr>
+            <w:rFonts w:ascii="Cambria Math" w:hAnsi="Cambria Math" w:cs="Cambria Math" w:hint="cs"/>
+            <w:rtl/>
+          </w:rPr>
+          <m:t>U</m:t>
+        </m:r>
+        <m:r>
+          <w:rPr>
+            <w:rFonts w:ascii="Cambria Math" w:hAnsi="Cambria Math" w:cs="Cambria Math"/>
+            <w:rtl/>
+          </w:rPr>
+          <w:br/>
+        </m:r>
+      </m:oMath>
+      <w:r>
+        <w:rPr>
+          <w:rFonts w:eastAsiaTheme="minorEastAsia" w:hint="cs"/>
+          <w:i/>
+          <w:rtl/>
+        </w:rPr>
+        <w:t xml:space="preserve">אבל </w:t>
+      </w:r>
+      <m:oMath>
+        <m:r>
+          <m:rPr>
+            <m:scr m:val="fraktur"/>
+          </m:rPr>
+          <w:rPr>
+            <w:rFonts w:ascii="Cambria Math" w:hAnsi="Cambria Math" w:cs="Cambria Math" w:hint="cs"/>
+            <w:rtl/>
+          </w:rPr>
+          <m:t>U</m:t>
+        </m:r>
+      </m:oMath>
+      <w:r>
+        <w:rPr>
+          <w:rFonts w:eastAsiaTheme="minorEastAsia" w:hint="cs"/>
+          <w:i/>
+          <w:rtl/>
+        </w:rPr>
+        <w:t xml:space="preserve"> אולטרה-פילטר ומהגדרתו</w:t>
+      </w:r>
+      <w:r>
+        <w:rPr>
+          <w:rFonts w:eastAsiaTheme="minorEastAsia" w:hint="cs"/>
+          <w:i/>
+          <w:rtl/>
+        </w:rPr>
+        <w:t xml:space="preserve"> </w:t>
+      </w:r>
+      <m:oMath>
+        <m:r>
+          <m:rPr>
+            <m:sty m:val="p"/>
+          </m:rPr>
+          <w:rPr>
+            <w:rFonts w:ascii="Cambria Math" w:eastAsiaTheme="minorEastAsia" w:hAnsi="Cambria Math"/>
+          </w:rPr>
+          <m:t>∅</m:t>
+        </m:r>
+        <m:r>
+          <w:rPr>
+            <w:rFonts w:ascii="Cambria Math" w:hAnsi="Cambria Math" w:cs="Cambria Math"/>
+          </w:rPr>
+          <m:t>∉</m:t>
+        </m:r>
+        <m:r>
+          <m:rPr>
+            <m:scr m:val="fraktur"/>
+          </m:rPr>
+          <w:rPr>
+            <w:rFonts w:ascii="Cambria Math" w:hAnsi="Cambria Math" w:cs="Cambria Math" w:hint="cs"/>
+            <w:rtl/>
+          </w:rPr>
+          <m:t>U</m:t>
+        </m:r>
+      </m:oMath>
+      <w:r>
+        <w:rPr>
+          <w:rFonts w:eastAsiaTheme="minorEastAsia" w:hint="cs"/>
+          <w:i/>
+          <w:rtl/>
+        </w:rPr>
+        <w:t>. בסתירה(הנחת שלילה שניה)</w:t>
+      </w:r>
+      <w:r>
+        <w:rPr>
+          <w:rFonts w:eastAsiaTheme="minorEastAsia"/>
+          <w:i/>
+          <w:rtl/>
+        </w:rPr>
+        <w:br/>
+      </w:r>
+      <w:r>
+        <w:rPr>
+          <w:rFonts w:eastAsiaTheme="minorEastAsia" w:hint="cs"/>
+          <w:i/>
+          <w:rtl/>
+        </w:rPr>
+        <w:t xml:space="preserve">ולכן לא קיימים </w:t>
+      </w:r>
+      <w:r>
+        <w:rPr>
+          <w:rFonts w:eastAsiaTheme="minorEastAsia"/>
+          <w:i/>
+        </w:rPr>
+        <w:t>k</w:t>
+      </w:r>
+      <w:r>
+        <w:rPr>
+          <w:rFonts w:eastAsiaTheme="minorEastAsia" w:hint="cs"/>
+          <w:i/>
+          <w:rtl/>
+        </w:rPr>
+        <w:t xml:space="preserve"> כך ש-</w:t>
+      </w:r>
+      <m:oMath>
+        <m:r>
+          <w:rPr>
+            <w:rFonts w:ascii="Cambria Math" w:hAnsi="Cambria Math" w:cs="Cambria Math"/>
+          </w:rPr>
+          <m:t xml:space="preserve"> </m:t>
+        </m:r>
+        <m:r>
+          <w:rPr>
+            <w:rFonts w:ascii="Cambria Math" w:hAnsi="Cambria Math" w:cs="Cambria Math"/>
+          </w:rPr>
+          <m:t>k∈</m:t>
+        </m:r>
+        <m:r>
+          <w:rPr>
+            <w:rFonts w:ascii="Cambria Math" w:eastAsiaTheme="minorEastAsia" w:hAnsi="Cambria Math"/>
+          </w:rPr>
+          <m:t>M</m:t>
+        </m:r>
+        <m:d>
+          <m:dPr>
+            <m:ctrlPr>
+              <w:rPr>
+                <w:rFonts w:ascii="Cambria Math" w:eastAsiaTheme="minorEastAsia" w:hAnsi="Cambria Math"/>
+                <w:i/>
+              </w:rPr>
+            </m:ctrlPr>
+          </m:dPr>
+          <m:e>
+            <m:r>
+              <m:rPr>
+                <m:sty m:val="p"/>
+              </m:rPr>
+              <w:rPr>
+                <w:rFonts w:ascii="Cambria Math" w:eastAsiaTheme="minorEastAsia" w:hAnsi="Cambria Math"/>
+              </w:rPr>
+              <m:t>∅</m:t>
+            </m:r>
+          </m:e>
+        </m:d>
+      </m:oMath>
+      <w:r>
+        <w:rPr>
+          <w:rFonts w:eastAsiaTheme="minorEastAsia" w:hint="cs"/>
+          <w:i/>
+          <w:rtl/>
+        </w:rPr>
+        <w:t xml:space="preserve">ולכן </w:t>
+      </w:r>
+      <m:oMath>
+        <m:r>
+          <w:rPr>
+            <w:rFonts w:ascii="Cambria Math" w:eastAsiaTheme="minorEastAsia" w:hAnsi="Cambria Math"/>
+          </w:rPr>
+          <m:t>M</m:t>
+        </m:r>
+        <m:d>
+          <m:dPr>
+            <m:ctrlPr>
+              <w:rPr>
+                <w:rFonts w:ascii="Cambria Math" w:eastAsiaTheme="minorEastAsia" w:hAnsi="Cambria Math"/>
+                <w:i/>
+              </w:rPr>
+            </m:ctrlPr>
+          </m:dPr>
+          <m:e>
+            <m:r>
+              <m:rPr>
+                <m:sty m:val="p"/>
+              </m:rPr>
+              <w:rPr>
+                <w:rFonts w:ascii="Cambria Math" w:eastAsiaTheme="minorEastAsia" w:hAnsi="Cambria Math"/>
+              </w:rPr>
+              <m:t>∅</m:t>
+            </m:r>
+          </m:e>
+        </m:d>
+        <m:r>
+          <m:rPr>
+            <m:sty m:val="p"/>
+          </m:rPr>
+          <w:rPr>
+            <w:rFonts w:ascii="Cambria Math" w:eastAsiaTheme="minorEastAsia" w:hAnsi="Cambria Math"/>
+          </w:rPr>
+          <m:t>=∅</m:t>
+        </m:r>
+      </m:oMath>
+      <w:r>
+        <w:rPr>
+          <w:rFonts w:eastAsiaTheme="minorEastAsia" w:hint="cs"/>
+          <w:rtl/>
+        </w:rPr>
+        <w:t>.</w:t>
+      </w:r>
+      <w:r>
+        <w:rPr>
+          <w:rFonts w:eastAsiaTheme="minorEastAsia"/>
+          <w:rtl/>
+        </w:rPr>
+        <w:br/>
+      </w:r>
+      <w:r>
+        <w:rPr>
+          <w:rFonts w:eastAsiaTheme="minorEastAsia" w:hint="cs"/>
+          <w:rtl/>
+        </w:rPr>
+        <w:t xml:space="preserve">אבל מההנחה </w:t>
+      </w:r>
+      <m:oMath>
+        <m:r>
+          <w:rPr>
+            <w:rFonts w:ascii="Cambria Math" w:eastAsiaTheme="minorEastAsia" w:hAnsi="Cambria Math"/>
+          </w:rPr>
+          <m:t>M</m:t>
+        </m:r>
+        <m:d>
+          <m:dPr>
+            <m:ctrlPr>
+              <w:rPr>
+                <w:rFonts w:ascii="Cambria Math" w:eastAsiaTheme="minorEastAsia" w:hAnsi="Cambria Math"/>
+                <w:i/>
+              </w:rPr>
+            </m:ctrlPr>
+          </m:dPr>
+          <m:e>
+            <m:r>
+              <m:rPr>
+                <m:sty m:val="p"/>
+              </m:rPr>
+              <w:rPr>
+                <w:rFonts w:ascii="Cambria Math" w:eastAsiaTheme="minorEastAsia" w:hAnsi="Cambria Math"/>
+              </w:rPr>
+              <m:t>∅</m:t>
+            </m:r>
+          </m:e>
+        </m:d>
+        <m:r>
+          <w:rPr>
+            <w:rFonts w:ascii="Cambria Math" w:hAnsi="Cambria Math" w:cs="Cambria Math"/>
+          </w:rPr>
+          <m:t>∈</m:t>
+        </m:r>
+        <m:r>
+          <m:rPr>
+            <m:scr m:val="fraktur"/>
+            <m:sty m:val="p"/>
+          </m:rPr>
+          <w:rPr>
+            <w:rFonts w:ascii="Cambria Math" w:hAnsi="Cambria Math"/>
+          </w:rPr>
+          <m:t>A</m:t>
+        </m:r>
+      </m:oMath>
+      <w:r>
+        <w:rPr>
+          <w:rFonts w:eastAsiaTheme="minorEastAsia" w:hint="cs"/>
+          <w:i/>
+          <w:rtl/>
+        </w:rPr>
+        <w:t xml:space="preserve"> ולכן </w:t>
+      </w:r>
+      <m:oMath>
+        <m:r>
+          <m:rPr>
+            <m:sty m:val="p"/>
+          </m:rPr>
+          <w:rPr>
+            <w:rFonts w:ascii="Cambria Math" w:eastAsiaTheme="minorEastAsia" w:hAnsi="Cambria Math"/>
+          </w:rPr>
+          <m:t>∅</m:t>
+        </m:r>
+        <m:r>
+          <w:rPr>
+            <w:rFonts w:ascii="Cambria Math" w:hAnsi="Cambria Math" w:cs="Cambria Math"/>
+          </w:rPr>
+          <m:t>∈</m:t>
+        </m:r>
+        <m:r>
+          <m:rPr>
+            <m:scr m:val="fraktur"/>
+            <m:sty m:val="p"/>
+          </m:rPr>
+          <w:rPr>
+            <w:rFonts w:ascii="Cambria Math" w:hAnsi="Cambria Math"/>
+          </w:rPr>
+          <m:t>A</m:t>
+        </m:r>
+      </m:oMath>
+      <w:r>
+        <w:rPr>
+          <w:rFonts w:eastAsiaTheme="minorEastAsia" w:hint="cs"/>
+          <w:i/>
+          <w:rtl/>
+        </w:rPr>
+        <w:t>.</w:t>
+      </w:r>
+      <w:r>
+        <w:rPr>
+          <w:rFonts w:eastAsiaTheme="minorEastAsia"/>
+          <w:i/>
+          <w:rtl/>
+        </w:rPr>
+        <w:br/>
+      </w:r>
+      <w:r>
+        <w:rPr>
+          <w:rFonts w:eastAsiaTheme="minorEastAsia" w:hint="cs"/>
+          <w:i/>
+          <w:rtl/>
+        </w:rPr>
+        <w:t>ושוב קיבלנו שלמרות ש</w:t>
+      </w:r>
+      <m:oMath>
+        <m:r>
+          <m:rPr>
+            <m:sty m:val="p"/>
+          </m:rPr>
+          <w:rPr>
+            <w:rFonts w:ascii="Cambria Math" w:hAnsi="Cambria Math"/>
+          </w:rPr>
+          <m:t xml:space="preserve"> </m:t>
+        </m:r>
+        <m:r>
+          <m:rPr>
+            <m:scr m:val="fraktur"/>
+            <m:sty m:val="p"/>
+          </m:rPr>
+          <w:rPr>
+            <w:rFonts w:ascii="Cambria Math" w:hAnsi="Cambria Math"/>
+          </w:rPr>
+          <m:t>A</m:t>
+        </m:r>
+      </m:oMath>
+      <w:r>
+        <w:rPr>
+          <w:rFonts w:eastAsiaTheme="minorEastAsia" w:hint="cs"/>
+          <w:i/>
+          <w:rtl/>
+        </w:rPr>
+        <w:t xml:space="preserve"> אולטרה פילטר </w:t>
+      </w:r>
+      <m:oMath>
+        <m:r>
+          <m:rPr>
+            <m:sty m:val="p"/>
+          </m:rPr>
+          <w:rPr>
+            <w:rFonts w:ascii="Cambria Math" w:eastAsiaTheme="minorEastAsia" w:hAnsi="Cambria Math"/>
+          </w:rPr>
+          <m:t>∅</m:t>
+        </m:r>
+        <m:r>
+          <w:rPr>
+            <w:rFonts w:ascii="Cambria Math" w:hAnsi="Cambria Math" w:cs="Cambria Math"/>
+          </w:rPr>
+          <m:t>∈</m:t>
+        </m:r>
+        <m:r>
+          <m:rPr>
+            <m:scr m:val="fraktur"/>
+            <m:sty m:val="p"/>
+          </m:rPr>
+          <w:rPr>
+            <w:rFonts w:ascii="Cambria Math" w:hAnsi="Cambria Math"/>
+          </w:rPr>
+          <m:t>A</m:t>
+        </m:r>
+      </m:oMath>
+      <w:r>
+        <w:rPr>
+          <w:rFonts w:eastAsiaTheme="minorEastAsia" w:hint="cs"/>
+          <w:i/>
+          <w:rtl/>
+        </w:rPr>
+        <w:t xml:space="preserve"> בסתירה להגדרת אולטרה פילטר.</w:t>
+      </w:r>
+      <w:r>
+        <w:rPr>
+          <w:rFonts w:eastAsiaTheme="minorEastAsia"/>
+          <w:i/>
+          <w:rtl/>
+        </w:rPr>
+        <w:br/>
+      </w:r>
+      <w:r>
+        <w:rPr>
+          <w:rFonts w:eastAsiaTheme="minorEastAsia" w:hint="cs"/>
+          <w:i/>
+          <w:rtl/>
+        </w:rPr>
+        <w:t xml:space="preserve">ולכן הנחת הלילה הראשונה גם שגויה ולכן </w:t>
+      </w:r>
+      <m:oMath>
+        <m:r>
+          <w:rPr>
+            <w:rFonts w:ascii="Cambria Math" w:eastAsiaTheme="minorEastAsia" w:hAnsi="Cambria Math"/>
+          </w:rPr>
+          <m:t>M</m:t>
+        </m:r>
+        <m:d>
+          <m:dPr>
+            <m:ctrlPr>
+              <w:rPr>
+                <w:rFonts w:ascii="Cambria Math" w:eastAsiaTheme="minorEastAsia" w:hAnsi="Cambria Math"/>
+                <w:i/>
+              </w:rPr>
+            </m:ctrlPr>
+          </m:dPr>
+          <m:e>
+            <m:r>
+              <m:rPr>
+                <m:sty m:val="p"/>
+              </m:rPr>
+              <w:rPr>
+                <w:rFonts w:ascii="Cambria Math" w:eastAsiaTheme="minorEastAsia" w:hAnsi="Cambria Math"/>
+              </w:rPr>
+              <m:t>∅</m:t>
+            </m:r>
+          </m:e>
+        </m:d>
+        <m:r>
+          <w:rPr>
+            <w:rFonts w:ascii="Cambria Math" w:hAnsi="Cambria Math" w:cs="Cambria Math"/>
+          </w:rPr>
+          <m:t>∉</m:t>
+        </m:r>
+        <m:r>
+          <m:rPr>
+            <m:scr m:val="fraktur"/>
+            <m:sty m:val="p"/>
+          </m:rPr>
+          <w:rPr>
+            <w:rFonts w:ascii="Cambria Math" w:hAnsi="Cambria Math"/>
+          </w:rPr>
+          <m:t>A</m:t>
+        </m:r>
+      </m:oMath>
+      <w:r>
+        <w:rPr>
+          <w:rFonts w:eastAsiaTheme="minorEastAsia" w:hint="cs"/>
+          <w:i/>
+          <w:rtl/>
+        </w:rPr>
+        <w:t xml:space="preserve"> ולכן </w:t>
+      </w:r>
+      <m:oMath>
+        <m:r>
+          <m:rPr>
+            <m:sty m:val="p"/>
+          </m:rPr>
+          <w:rPr>
+            <w:rFonts w:ascii="Cambria Math" w:eastAsiaTheme="minorEastAsia" w:hAnsi="Cambria Math"/>
+          </w:rPr>
+          <m:t>∅∉</m:t>
+        </m:r>
+        <m:r>
+          <m:rPr>
+            <m:scr m:val="fraktur"/>
+          </m:rPr>
+          <w:rPr>
+            <w:rFonts w:ascii="Cambria Math" w:hAnsi="Cambria Math" w:cs="Cambria Math" w:hint="cs"/>
+            <w:rtl/>
+          </w:rPr>
+          <m:t>U</m:t>
+        </m:r>
+        <m:r>
+          <m:rPr>
+            <m:scr m:val="fraktur"/>
+            <m:sty m:val="p"/>
+          </m:rPr>
+          <w:rPr>
+            <w:rFonts w:ascii="Cambria Math" w:hAnsi="Cambria Math"/>
+          </w:rPr>
+          <m:t>⊕A</m:t>
+        </m:r>
+      </m:oMath>
+      <w:r>
+        <w:rPr>
+          <w:rFonts w:eastAsiaTheme="minorEastAsia" w:hint="cs"/>
+          <w:i/>
+          <w:rtl/>
+        </w:rPr>
+        <w:t>.</w:t>
+      </w:r>
+      <w:r>
+        <w:rPr>
+          <w:rFonts w:eastAsiaTheme="minorEastAsia"/>
+          <w:i/>
+          <w:rtl/>
+        </w:rPr>
+        <w:br/>
+      </w:r>
+      <w:r>
+        <w:rPr>
+          <w:rFonts w:eastAsiaTheme="minorEastAsia" w:hint="cs"/>
+          <w:i/>
+          <w:rtl/>
+        </w:rPr>
+        <w:t>מש"ל</w:t>
+      </w:r>
     </w:p>
     <w:p>
       <w:pPr>
         <w:pStyle w:val="a6"/>
-        <w:ind w:left="1440"/>
-        <w:rPr>
-          <w:rFonts w:eastAsiaTheme="minorEastAsia" w:hint="cs"/>
-          <w:i/>
-          <w:rtl/>
-        </w:rPr>
-      </w:pPr>
-      <w:r>
-        <w:rPr>
-          <w:rFonts w:eastAsiaTheme="minorEastAsia" w:hint="cs"/>
-          <w:i/>
-          <w:rtl/>
-        </w:rPr>
-        <w:t xml:space="preserve">אזי לכל </w:t>
-      </w:r>
-      <m:oMath>
-        <m:r>
-          <w:rPr>
-            <w:rFonts w:ascii="Cambria Math" w:eastAsiaTheme="minorEastAsia" w:hAnsi="Cambria Math"/>
-          </w:rPr>
-          <m:t>k∈V∈</m:t>
-        </m:r>
-        <m:r>
-          <m:rPr>
-            <m:scr m:val="fraktur"/>
-            <m:sty m:val="p"/>
-          </m:rPr>
-          <w:rPr>
-            <w:rFonts w:ascii="Cambria Math" w:hAnsi="Cambria Math"/>
-          </w:rPr>
-          <m:t>A</m:t>
-        </m:r>
-      </m:oMath>
-      <w:r>
-        <w:rPr>
-          <w:rFonts w:eastAsiaTheme="minorEastAsia" w:hint="cs"/>
-          <w:i/>
-          <w:rtl/>
-        </w:rPr>
-        <w:t xml:space="preserve"> מתקיים:</w:t>
-      </w:r>
+        <w:rPr>
+          <w:rFonts w:eastAsiaTheme="minorEastAsia" w:hint="cs"/>
+          <w:rtl/>
+        </w:rPr>
+      </w:pPr>
     </w:p>
     <w:p>
       <w:pPr>
         <w:pStyle w:val="a6"/>
+        <w:numPr>
+          <w:ilvl w:val="0"/>
+          <w:numId w:val="3"/>
+        </w:numPr>
+        <w:rPr>
+          <w:rFonts w:eastAsiaTheme="minorEastAsia"/>
+          <w:i/>
+          <w:rtl/>
+        </w:rPr>
+      </w:pPr>
+      <w:r>
+        <w:rPr>
+          <w:rFonts w:eastAsiaTheme="minorEastAsia" w:hint="cs"/>
+          <w:rtl/>
+        </w:rPr>
+        <w:t xml:space="preserve">תהיינה </w:t>
+      </w:r>
+      <m:oMath>
+        <m:r>
+          <w:rPr>
+            <w:rFonts w:ascii="Cambria Math" w:eastAsiaTheme="minorEastAsia" w:hAnsi="Cambria Math"/>
+          </w:rPr>
+          <m:t>A,B</m:t>
+        </m:r>
+        <m:r>
+          <m:rPr>
+            <m:sty m:val="p"/>
+          </m:rPr>
+          <w:rPr>
+            <w:rFonts w:ascii="Cambria Math" w:eastAsiaTheme="minorEastAsia" w:hAnsi="Cambria Math"/>
+          </w:rPr>
+          <m:t>∈</m:t>
+        </m:r>
+        <m:r>
+          <m:rPr>
+            <m:scr m:val="fraktur"/>
+          </m:rPr>
+          <w:rPr>
+            <w:rFonts w:ascii="Cambria Math" w:hAnsi="Cambria Math" w:cs="Cambria Math"/>
+          </w:rPr>
+          <m:t>U</m:t>
+        </m:r>
+        <m:r>
+          <m:rPr>
+            <m:scr m:val="fraktur"/>
+            <m:sty m:val="p"/>
+          </m:rPr>
+          <w:rPr>
+            <w:rFonts w:ascii="Cambria Math" w:hAnsi="Cambria Math"/>
+          </w:rPr>
+          <m:t>⊕A</m:t>
+        </m:r>
+      </m:oMath>
+    </w:p>
+    <w:p>
+      <w:pPr>
+        <w:pStyle w:val="a6"/>
         <w:ind w:left="1440"/>
         <w:rPr>
           <w:rFonts w:eastAsiaTheme="minorEastAsia" w:hint="cs"/>
+          <w:i/>
+          <w:rtl/>
+        </w:rPr>
+      </w:pPr>
+      <w:r>
+        <w:rPr>
+          <w:rFonts w:eastAsiaTheme="minorEastAsia" w:hint="cs"/>
+          <w:i/>
+          <w:rtl/>
+        </w:rPr>
+        <w:t xml:space="preserve">נוכיח כי </w:t>
+      </w:r>
+      <m:oMath>
+        <m:r>
+          <w:rPr>
+            <w:rFonts w:ascii="Cambria Math" w:eastAsiaTheme="minorEastAsia" w:hAnsi="Cambria Math"/>
+          </w:rPr>
+          <m:t>A∩B</m:t>
+        </m:r>
+        <m:r>
+          <m:rPr>
+            <m:sty m:val="p"/>
+          </m:rPr>
+          <w:rPr>
+            <w:rFonts w:ascii="Cambria Math" w:eastAsiaTheme="minorEastAsia" w:hAnsi="Cambria Math"/>
+          </w:rPr>
+          <m:t>∈</m:t>
+        </m:r>
+        <m:r>
+          <m:rPr>
+            <m:scr m:val="fraktur"/>
+          </m:rPr>
+          <w:rPr>
+            <w:rFonts w:ascii="Cambria Math" w:hAnsi="Cambria Math" w:cs="Cambria Math"/>
+          </w:rPr>
+          <m:t>U</m:t>
+        </m:r>
+        <m:r>
+          <m:rPr>
+            <m:scr m:val="fraktur"/>
+            <m:sty m:val="p"/>
+          </m:rPr>
+          <w:rPr>
+            <w:rFonts w:ascii="Cambria Math" w:hAnsi="Cambria Math"/>
+          </w:rPr>
+          <m:t>⊕A</m:t>
+        </m:r>
+      </m:oMath>
+    </w:p>
+    <w:p>
+      <w:pPr>
+        <w:pStyle w:val="a6"/>
+        <w:ind w:left="1440"/>
+        <w:rPr>
+          <w:rFonts w:eastAsiaTheme="minorEastAsia" w:hint="cs"/>
+          <w:i/>
+          <w:rtl/>
+        </w:rPr>
+      </w:pPr>
+      <w:r>
+        <w:rPr>
+          <w:rFonts w:eastAsiaTheme="minorEastAsia" w:hint="cs"/>
+          <w:i/>
+          <w:rtl/>
+        </w:rPr>
+        <w:t xml:space="preserve">ז"א צריך להוכיח כי </w:t>
+      </w:r>
+      <m:oMath>
+        <m:r>
+          <w:rPr>
+            <w:rFonts w:ascii="Cambria Math" w:eastAsiaTheme="minorEastAsia" w:hAnsi="Cambria Math"/>
+          </w:rPr>
+          <m:t>M</m:t>
+        </m:r>
+        <m:d>
+          <m:dPr>
+            <m:ctrlPr>
+              <w:rPr>
+                <w:rFonts w:ascii="Cambria Math" w:eastAsiaTheme="minorEastAsia" w:hAnsi="Cambria Math"/>
+                <w:i/>
+              </w:rPr>
+            </m:ctrlPr>
+          </m:dPr>
+          <m:e>
+            <m:r>
+              <w:rPr>
+                <w:rFonts w:ascii="Cambria Math" w:eastAsiaTheme="minorEastAsia" w:hAnsi="Cambria Math"/>
+              </w:rPr>
+              <m:t>A∩B</m:t>
+            </m:r>
+          </m:e>
+        </m:d>
+        <m:r>
+          <w:rPr>
+            <w:rFonts w:ascii="Cambria Math" w:hAnsi="Cambria Math" w:cs="Cambria Math"/>
+          </w:rPr>
+          <m:t>∈</m:t>
+        </m:r>
+        <m:r>
+          <m:rPr>
+            <m:scr m:val="fraktur"/>
+            <m:sty m:val="p"/>
+          </m:rPr>
+          <w:rPr>
+            <w:rFonts w:ascii="Cambria Math" w:hAnsi="Cambria Math"/>
+          </w:rPr>
+          <m:t>A</m:t>
+        </m:r>
+      </m:oMath>
+    </w:p>
+    <w:p>
+      <w:pPr>
+        <w:pStyle w:val="a6"/>
+        <w:ind w:left="1440"/>
+        <w:rPr>
+          <w:rFonts w:eastAsiaTheme="minorEastAsia" w:hint="cs"/>
+          <w:i/>
+          <w:rtl/>
+        </w:rPr>
+      </w:pPr>
+      <w:r>
+        <w:rPr>
+          <w:rFonts w:eastAsiaTheme="minorEastAsia" w:hint="cs"/>
+          <w:i/>
+          <w:rtl/>
+        </w:rPr>
+        <w:t xml:space="preserve">נוכיח כי </w:t>
+      </w:r>
+      <m:oMath>
+        <m:r>
+          <w:rPr>
+            <w:rFonts w:ascii="Cambria Math" w:eastAsiaTheme="minorEastAsia" w:hAnsi="Cambria Math"/>
+          </w:rPr>
+          <m:t>M</m:t>
+        </m:r>
+        <m:d>
+          <m:dPr>
+            <m:ctrlPr>
+              <w:rPr>
+                <w:rFonts w:ascii="Cambria Math" w:eastAsiaTheme="minorEastAsia" w:hAnsi="Cambria Math"/>
+                <w:i/>
+              </w:rPr>
+            </m:ctrlPr>
+          </m:dPr>
+          <m:e>
+            <m:r>
+              <w:rPr>
+                <w:rFonts w:ascii="Cambria Math" w:eastAsiaTheme="minorEastAsia" w:hAnsi="Cambria Math"/>
+              </w:rPr>
+              <m:t>A∩B</m:t>
+            </m:r>
+          </m:e>
+        </m:d>
+        <m:r>
+          <m:rPr>
+            <m:sty m:val="p"/>
+          </m:rPr>
+          <w:rPr>
+            <w:rFonts w:ascii="Cambria Math" w:eastAsiaTheme="minorEastAsia" w:hAnsi="Cambria Math"/>
+          </w:rPr>
+          <m:t>=M</m:t>
+        </m:r>
+        <m:r>
+          <w:rPr>
+            <w:rFonts w:ascii="Cambria Math" w:eastAsiaTheme="minorEastAsia" w:hAnsi="Cambria Math"/>
+          </w:rPr>
+          <m:t>(A)∩M(B)</m:t>
+        </m:r>
+      </m:oMath>
+    </w:p>
+    <w:p>
+      <w:pPr>
+        <w:pStyle w:val="a6"/>
+        <w:ind w:left="1440"/>
+        <w:rPr>
+          <w:rFonts w:eastAsiaTheme="minorEastAsia"/>
+          <w:i/>
+          <w:rtl/>
+        </w:rPr>
+      </w:pPr>
+      <w:r>
+        <w:rPr>
+          <w:rFonts w:eastAsiaTheme="minorEastAsia" w:hint="cs"/>
+          <w:i/>
+          <w:rtl/>
+        </w:rPr>
+        <w:t xml:space="preserve">אזי לכל </w:t>
+      </w:r>
+      <m:oMath>
+        <m:r>
+          <w:rPr>
+            <w:rFonts w:ascii="Cambria Math" w:eastAsiaTheme="minorEastAsia" w:hAnsi="Cambria Math"/>
+          </w:rPr>
+          <m:t>k∈V∈</m:t>
+        </m:r>
+        <m:r>
+          <m:rPr>
+            <m:scr m:val="fraktur"/>
+            <m:sty m:val="p"/>
+          </m:rPr>
+          <w:rPr>
+            <w:rFonts w:ascii="Cambria Math" w:hAnsi="Cambria Math"/>
+          </w:rPr>
+          <m:t>A</m:t>
+        </m:r>
+      </m:oMath>
+      <w:r>
+        <w:rPr>
+          <w:rFonts w:eastAsiaTheme="minorEastAsia" w:hint="cs"/>
+          <w:i/>
+          <w:rtl/>
+        </w:rPr>
+        <w:t xml:space="preserve"> מתקיים:</w:t>
+      </w:r>
+    </w:p>
+    <w:p>
+      <w:pPr>
+        <w:pStyle w:val="a6"/>
+        <w:ind w:left="1440"/>
+        <w:rPr>
+          <w:rFonts w:eastAsiaTheme="minorEastAsia"/>
           <w:i/>
           <w:rtl/>
         </w:rPr>
@@ -557,7 +2450,7 @@
         <w:pStyle w:val="a6"/>
         <w:ind w:left="1440"/>
         <w:rPr>
-          <w:rFonts w:eastAsiaTheme="minorEastAsia" w:hint="cs"/>
+          <w:rFonts w:eastAsiaTheme="minorEastAsia"/>
           <w:rtl/>
         </w:rPr>
       </w:pPr>
@@ -620,7 +2513,7 @@
           <w:numId w:val="3"/>
         </w:numPr>
         <w:rPr>
-          <w:rFonts w:eastAsiaTheme="minorEastAsia" w:hint="cs"/>
+          <w:rFonts w:eastAsiaTheme="minorEastAsia"/>
         </w:rPr>
       </w:pPr>
       <w:r>
@@ -638,16 +2531,7 @@
           <w:rPr>
             <w:rFonts w:ascii="Cambria Math" w:eastAsiaTheme="minorEastAsia" w:hAnsi="Cambria Math"/>
           </w:rPr>
-          <m:t>A</m:t>
-        </m:r>
-        <m:r>
-          <m:rPr>
-            <m:sty m:val="p"/>
-          </m:rPr>
-          <w:rPr>
-            <w:rFonts w:ascii="Cambria Math" w:eastAsiaTheme="minorEastAsia" w:hAnsi="Cambria Math"/>
-          </w:rPr>
-          <m:t>∈</m:t>
+          <m:t>A∈</m:t>
         </m:r>
         <m:r>
           <m:rPr>
@@ -842,7 +2726,7 @@
           <w:numId w:val="3"/>
         </w:numPr>
         <w:rPr>
-          <w:rFonts w:eastAsiaTheme="minorEastAsia" w:hint="cs"/>
+          <w:rFonts w:eastAsiaTheme="minorEastAsia"/>
           <w:i/>
           <w:rtl/>
         </w:rPr>
@@ -893,17 +2777,18 @@
     <w:p>
       <w:pPr>
         <w:rPr>
-          <w:rFonts w:eastAsiaTheme="minorEastAsia" w:hint="cs"/>
-          <w:i/>
-          <w:rtl/>
-        </w:rPr>
-      </w:pPr>
-      <w:r>
-        <w:rPr>
-          <w:rFonts w:eastAsiaTheme="minorEastAsia" w:hint="cs"/>
-          <w:i/>
-          <w:rtl/>
-        </w:rPr>
+          <w:rFonts w:eastAsiaTheme="minorEastAsia"/>
+          <w:i/>
+          <w:rtl/>
+        </w:rPr>
+      </w:pPr>
+      <w:r>
+        <w:rPr>
+          <w:rFonts w:eastAsiaTheme="minorEastAsia" w:hint="cs"/>
+          <w:i/>
+          <w:rtl/>
+        </w:rPr>
+        <w:lastRenderedPageBreak/>
         <w:t xml:space="preserve">מ1 </w:t>
       </w:r>
       <w:r>
@@ -954,7 +2839,7 @@
     <w:p>
       <w:pPr>
         <w:rPr>
-          <w:rFonts w:eastAsiaTheme="minorEastAsia" w:hint="cs"/>
+          <w:rFonts w:eastAsiaTheme="minorEastAsia"/>
           <w:i/>
           <w:rtl/>
         </w:rPr>
@@ -1059,7 +2944,7 @@
     <w:p>
       <w:pPr>
         <w:rPr>
-          <w:rFonts w:eastAsiaTheme="minorEastAsia" w:hint="cs"/>
+          <w:rFonts w:eastAsiaTheme="minorEastAsia"/>
           <w:i/>
           <w:rtl/>
         </w:rPr>
@@ -1102,7 +2987,7 @@
     <w:p>
       <w:pPr>
         <w:rPr>
-          <w:rFonts w:eastAsiaTheme="minorEastAsia" w:hint="cs"/>
+          <w:rFonts w:eastAsiaTheme="minorEastAsia"/>
           <w:i/>
           <w:rtl/>
         </w:rPr>
@@ -1136,7 +3021,7 @@
     <w:p>
       <w:pPr>
         <w:rPr>
-          <w:rFonts w:eastAsiaTheme="minorEastAsia" w:hint="cs"/>
+          <w:rFonts w:eastAsiaTheme="minorEastAsia"/>
           <w:i/>
           <w:rtl/>
         </w:rPr>
@@ -1450,7 +3335,7 @@
     <w:p>
       <w:pPr>
         <w:rPr>
-          <w:rFonts w:eastAsiaTheme="minorEastAsia" w:hint="cs"/>
+          <w:rFonts w:eastAsiaTheme="minorEastAsia"/>
           <w:i/>
           <w:rtl/>
         </w:rPr>
@@ -1557,7 +3442,7 @@
     <w:p>
       <w:pPr>
         <w:rPr>
-          <w:rFonts w:eastAsiaTheme="minorEastAsia" w:hint="cs"/>
+          <w:rFonts w:eastAsiaTheme="minorEastAsia"/>
           <w:i/>
           <w:rtl/>
         </w:rPr>
@@ -1662,7 +3547,7 @@
     <w:p>
       <w:pPr>
         <w:rPr>
-          <w:rFonts w:eastAsiaTheme="minorEastAsia" w:hint="cs"/>
+          <w:rFonts w:eastAsiaTheme="minorEastAsia"/>
           <w:i/>
           <w:rtl/>
         </w:rPr>
@@ -1743,7 +3628,7 @@
     <w:p>
       <w:pPr>
         <w:rPr>
-          <w:rFonts w:eastAsiaTheme="minorEastAsia" w:hint="cs"/>
+          <w:rFonts w:eastAsiaTheme="minorEastAsia"/>
           <w:i/>
           <w:rtl/>
         </w:rPr>
@@ -1789,7 +3674,7 @@
     <w:p>
       <w:pPr>
         <w:rPr>
-          <w:rFonts w:eastAsiaTheme="minorEastAsia" w:hint="cs"/>
+          <w:rFonts w:eastAsiaTheme="minorEastAsia"/>
           <w:i/>
           <w:rtl/>
         </w:rPr>
@@ -1806,7 +3691,7 @@
     <w:p>
       <w:pPr>
         <w:rPr>
-          <w:rFonts w:eastAsiaTheme="minorEastAsia" w:hint="cs"/>
+          <w:rFonts w:eastAsiaTheme="minorEastAsia"/>
           <w:rtl/>
         </w:rPr>
       </w:pPr>
@@ -1927,7 +3812,7 @@
         <w:spacing w:after="0" w:line="240" w:lineRule="auto"/>
         <w:jc w:val="both"/>
         <w:rPr>
-          <w:rFonts w:eastAsiaTheme="minorEastAsia" w:hint="cs"/>
+          <w:rFonts w:eastAsiaTheme="minorEastAsia"/>
           <w:rtl/>
         </w:rPr>
       </w:pPr>
@@ -2960,4 +4845,16 @@
   <a:objectDefaults/>
   <a:extraClrSchemeLst/>
 </a:theme>
+</file>
+
+<file path=customXml/item1.xml><?xml version="1.0" encoding="utf-8"?>
+<b:Sources xmlns:b="http://schemas.openxmlformats.org/officeDocument/2006/bibliography" xmlns="http://schemas.openxmlformats.org/officeDocument/2006/bibliography" SelectedStyle="\APA.XSL" StyleName="APA Fifth Edition"/>
+</file>
+
+<file path=customXml/itemProps1.xml><?xml version="1.0" encoding="utf-8"?>
+<ds:datastoreItem xmlns:ds="http://schemas.openxmlformats.org/officeDocument/2006/customXml" ds:itemID="{9CD674F2-072D-4F4B-A471-AEE9724B62AE}">
+  <ds:schemaRefs>
+    <ds:schemaRef ds:uri="http://schemas.openxmlformats.org/officeDocument/2006/bibliography"/>
+  </ds:schemaRefs>
+</ds:datastoreItem>
 </file>
</xml_diff>